<commit_message>
Co-Op Inclass worksheet for job search plan
</commit_message>
<xml_diff>
--- a/Term_3/CPS Co-Op/Inclass Activity Job search action plan worksheet/CPS 2001 - Job Search Action Plan In Class Activity Worksheet 2022F.docx
+++ b/Term_3/CPS Co-Op/Inclass Activity Job search action plan worksheet/CPS 2001 - Job Search Action Plan In Class Activity Worksheet 2022F.docx
@@ -1,6 +1,6 @@
 
 <file path=word/document.xml><?xml version="1.0" encoding="utf-8"?>
-<w:document xmlns:wpc="http://schemas.microsoft.com/office/word/2010/wordprocessingCanvas" xmlns:cx="http://schemas.microsoft.com/office/drawing/2014/chartex" xmlns:cx1="http://schemas.microsoft.com/office/drawing/2015/9/8/chartex" xmlns:cx2="http://schemas.microsoft.com/office/drawing/2015/10/21/chartex" xmlns:cx3="http://schemas.microsoft.com/office/drawing/2016/5/9/chartex" xmlns:cx4="http://schemas.microsoft.com/office/drawing/2016/5/10/chartex" xmlns:cx5="http://schemas.microsoft.com/office/drawing/2016/5/11/chartex" xmlns:cx6="http://schemas.microsoft.com/office/drawing/2016/5/12/chartex" xmlns:cx7="http://schemas.microsoft.com/office/drawing/2016/5/13/chartex" xmlns:cx8="http://schemas.microsoft.com/office/drawing/2016/5/14/chartex" xmlns:mc="http://schemas.openxmlformats.org/markup-compatibility/2006" xmlns:aink="http://schemas.microsoft.com/office/drawing/2016/ink" xmlns:am3d="http://schemas.microsoft.com/office/drawing/2017/model3d" xmlns:o="urn:schemas-microsoft-com:office:office" xmlns:r="http://schemas.openxmlformats.org/officeDocument/2006/relationships" xmlns:m="http://schemas.openxmlformats.org/officeDocument/2006/math" xmlns:v="urn:schemas-microsoft-com:vml" xmlns:wp14="http://schemas.microsoft.com/office/word/2010/wordprocessingDrawing" xmlns:wp="http://schemas.openxmlformats.org/drawingml/2006/wordprocessingDrawing" xmlns:w10="urn:schemas-microsoft-com:office:word" xmlns:w="http://schemas.openxmlformats.org/wordprocessingml/2006/main" xmlns:w14="http://schemas.microsoft.com/office/word/2010/wordml" xmlns:w15="http://schemas.microsoft.com/office/word/2012/wordml" xmlns:w16cex="http://schemas.microsoft.com/office/word/2018/wordml/cex" xmlns:w16cid="http://schemas.microsoft.com/office/word/2016/wordml/cid" xmlns:w16="http://schemas.microsoft.com/office/word/2018/wordml" xmlns:w16sdtdh="http://schemas.microsoft.com/office/word/2020/wordml/sdtdatahash" xmlns:w16se="http://schemas.microsoft.com/office/word/2015/wordml/symex" xmlns:wpg="http://schemas.microsoft.com/office/word/2010/wordprocessingGroup" xmlns:wpi="http://schemas.microsoft.com/office/word/2010/wordprocessingInk" xmlns:wne="http://schemas.microsoft.com/office/word/2006/wordml" xmlns:wps="http://schemas.microsoft.com/office/word/2010/wordprocessingShape" mc:Ignorable="w14 w15 w16se w16cid w16 w16cex w16sdtdh wp14">
+<w:document xmlns:wpc="http://schemas.microsoft.com/office/word/2010/wordprocessingCanvas" xmlns:cx="http://schemas.microsoft.com/office/drawing/2014/chartex" xmlns:mc="http://schemas.openxmlformats.org/markup-compatibility/2006" xmlns:o="urn:schemas-microsoft-com:office:office" xmlns:r="http://schemas.openxmlformats.org/officeDocument/2006/relationships" xmlns:m="http://schemas.openxmlformats.org/officeDocument/2006/math" xmlns:v="urn:schemas-microsoft-com:vml" xmlns:wp14="http://schemas.microsoft.com/office/word/2010/wordprocessingDrawing" xmlns:wp="http://schemas.openxmlformats.org/drawingml/2006/wordprocessingDrawing" xmlns:w10="urn:schemas-microsoft-com:office:word" xmlns:w="http://schemas.openxmlformats.org/wordprocessingml/2006/main" xmlns:w14="http://schemas.microsoft.com/office/word/2010/wordml" xmlns:w15="http://schemas.microsoft.com/office/word/2012/wordml" xmlns:w16se="http://schemas.microsoft.com/office/word/2015/wordml/symex" xmlns:wpg="http://schemas.microsoft.com/office/word/2010/wordprocessingGroup" xmlns:wpi="http://schemas.microsoft.com/office/word/2010/wordprocessingInk" xmlns:wne="http://schemas.microsoft.com/office/word/2006/wordml" xmlns:wps="http://schemas.microsoft.com/office/word/2010/wordprocessingShape" mc:Ignorable="w14 w15 w16se wp14">
   <w:body>
     <w:p>
       <w:pPr>
@@ -67,6 +67,24 @@
         </w:rPr>
         <w:t>Student Name:</w:t>
       </w:r>
+      <w:r>
+        <w:rPr>
+          <w:rFonts w:asciiTheme="majorHAnsi" w:hAnsiTheme="majorHAnsi" w:cstheme="majorHAnsi"/>
+          <w:b/>
+          <w:bCs/>
+        </w:rPr>
+        <w:t xml:space="preserve"> Vishal Reddy </w:t>
+      </w:r>
+      <w:proofErr w:type="spellStart"/>
+      <w:r>
+        <w:rPr>
+          <w:rFonts w:asciiTheme="majorHAnsi" w:hAnsiTheme="majorHAnsi" w:cstheme="majorHAnsi"/>
+          <w:b/>
+          <w:bCs/>
+        </w:rPr>
+        <w:t>Guda</w:t>
+      </w:r>
+      <w:proofErr w:type="spellEnd"/>
     </w:p>
     <w:p>
       <w:pPr>
@@ -236,6 +254,14 @@
                 <w:rFonts w:asciiTheme="majorHAnsi" w:hAnsiTheme="majorHAnsi" w:cstheme="majorHAnsi"/>
               </w:rPr>
             </w:pPr>
+            <w:proofErr w:type="spellStart"/>
+            <w:r>
+              <w:rPr>
+                <w:rFonts w:asciiTheme="majorHAnsi" w:hAnsiTheme="majorHAnsi" w:cstheme="majorHAnsi"/>
+              </w:rPr>
+              <w:t>HackerEarth</w:t>
+            </w:r>
+            <w:proofErr w:type="spellEnd"/>
           </w:p>
         </w:tc>
         <w:tc>
@@ -369,6 +395,45 @@
                 <w:rFonts w:asciiTheme="majorHAnsi" w:hAnsiTheme="majorHAnsi" w:cstheme="majorHAnsi"/>
               </w:rPr>
             </w:pPr>
+            <w:r>
+              <w:rPr>
+                <w:rFonts w:asciiTheme="majorHAnsi" w:hAnsiTheme="majorHAnsi" w:cstheme="majorHAnsi"/>
+              </w:rPr>
+              <w:t>This Employer is a product based and good in hiring Software Developers. Their products have a huge growth and show a great impact in</w:t>
+            </w:r>
+            <w:r>
+              <w:rPr>
+                <w:rFonts w:asciiTheme="majorHAnsi" w:hAnsiTheme="majorHAnsi" w:cstheme="majorHAnsi"/>
+              </w:rPr>
+              <w:t xml:space="preserve"> the industry</w:t>
+            </w:r>
+          </w:p>
+          <w:p>
+            <w:pPr>
+              <w:rPr>
+                <w:rFonts w:asciiTheme="majorHAnsi" w:hAnsiTheme="majorHAnsi" w:cstheme="majorHAnsi"/>
+              </w:rPr>
+            </w:pPr>
+          </w:p>
+          <w:p>
+            <w:pPr>
+              <w:rPr>
+                <w:rFonts w:asciiTheme="majorHAnsi" w:hAnsiTheme="majorHAnsi" w:cstheme="majorHAnsi"/>
+              </w:rPr>
+            </w:pPr>
+            <w:r>
+              <w:rPr>
+                <w:rFonts w:asciiTheme="majorHAnsi" w:hAnsiTheme="majorHAnsi" w:cstheme="majorHAnsi"/>
+              </w:rPr>
+              <w:t>Position : Software Developer,</w:t>
+            </w:r>
+            <w:r>
+              <w:rPr>
+                <w:rFonts w:asciiTheme="majorHAnsi" w:hAnsiTheme="majorHAnsi" w:cstheme="majorHAnsi"/>
+              </w:rPr>
+              <w:br/>
+              <w:t>Department :  Engineering Team</w:t>
+            </w:r>
           </w:p>
         </w:tc>
         <w:tc>
@@ -488,6 +553,353 @@
           </w:tcPr>
           <w:p>
             <w:pPr>
+              <w:pStyle w:val="ListParagraph"/>
+              <w:numPr>
+                <w:ilvl w:val="0"/>
+                <w:numId w:val="2"/>
+              </w:numPr>
+              <w:rPr>
+                <w:rFonts w:asciiTheme="majorHAnsi" w:hAnsiTheme="majorHAnsi" w:cstheme="majorHAnsi"/>
+              </w:rPr>
+            </w:pPr>
+            <w:proofErr w:type="gramStart"/>
+            <w:r>
+              <w:rPr>
+                <w:rFonts w:asciiTheme="majorHAnsi" w:hAnsiTheme="majorHAnsi" w:cstheme="majorHAnsi"/>
+              </w:rPr>
+              <w:t>Name :</w:t>
+            </w:r>
+            <w:proofErr w:type="gramEnd"/>
+            <w:r>
+              <w:rPr>
+                <w:rFonts w:asciiTheme="majorHAnsi" w:hAnsiTheme="majorHAnsi" w:cstheme="majorHAnsi"/>
+              </w:rPr>
+              <w:t xml:space="preserve"> </w:t>
+            </w:r>
+            <w:proofErr w:type="spellStart"/>
+            <w:r>
+              <w:rPr>
+                <w:rFonts w:asciiTheme="majorHAnsi" w:hAnsiTheme="majorHAnsi" w:cstheme="majorHAnsi"/>
+              </w:rPr>
+              <w:t>Indrani</w:t>
+            </w:r>
+            <w:proofErr w:type="spellEnd"/>
+          </w:p>
+          <w:p>
+            <w:pPr>
+              <w:pStyle w:val="ListParagraph"/>
+              <w:rPr>
+                <w:rFonts w:asciiTheme="majorHAnsi" w:hAnsiTheme="majorHAnsi" w:cstheme="majorHAnsi"/>
+              </w:rPr>
+            </w:pPr>
+            <w:r>
+              <w:rPr>
+                <w:rFonts w:asciiTheme="majorHAnsi" w:hAnsiTheme="majorHAnsi" w:cstheme="majorHAnsi"/>
+              </w:rPr>
+              <w:t xml:space="preserve">Email : </w:t>
+            </w:r>
+            <w:hyperlink r:id="rId6" w:history="1">
+              <w:r>
+                <w:rPr>
+                  <w:rStyle w:val="Hyperlink"/>
+                  <w:rFonts w:asciiTheme="majorHAnsi" w:hAnsiTheme="majorHAnsi" w:cstheme="majorHAnsi"/>
+                </w:rPr>
+                <w:t>indrani@hackerearth.com</w:t>
+              </w:r>
+            </w:hyperlink>
+          </w:p>
+          <w:p>
+            <w:pPr>
+              <w:pStyle w:val="ListParagraph"/>
+              <w:rPr>
+                <w:rFonts w:asciiTheme="majorHAnsi" w:hAnsiTheme="majorHAnsi" w:cstheme="majorHAnsi"/>
+              </w:rPr>
+            </w:pPr>
+            <w:proofErr w:type="gramStart"/>
+            <w:r>
+              <w:rPr>
+                <w:rFonts w:asciiTheme="majorHAnsi" w:hAnsiTheme="majorHAnsi" w:cstheme="majorHAnsi"/>
+              </w:rPr>
+              <w:t>Position :</w:t>
+            </w:r>
+            <w:proofErr w:type="gramEnd"/>
+            <w:r>
+              <w:rPr>
+                <w:rFonts w:asciiTheme="majorHAnsi" w:hAnsiTheme="majorHAnsi" w:cstheme="majorHAnsi"/>
+              </w:rPr>
+              <w:t xml:space="preserve"> HR</w:t>
+            </w:r>
+          </w:p>
+          <w:p>
+            <w:pPr>
+              <w:pStyle w:val="ListParagraph"/>
+              <w:rPr>
+                <w:rFonts w:asciiTheme="majorHAnsi" w:hAnsiTheme="majorHAnsi" w:cstheme="majorHAnsi"/>
+              </w:rPr>
+            </w:pPr>
+          </w:p>
+          <w:p>
+            <w:pPr>
+              <w:pStyle w:val="ListParagraph"/>
+              <w:rPr>
+                <w:rFonts w:asciiTheme="majorHAnsi" w:hAnsiTheme="majorHAnsi" w:cstheme="majorHAnsi"/>
+              </w:rPr>
+            </w:pPr>
+            <w:r>
+              <w:rPr>
+                <w:rFonts w:asciiTheme="majorHAnsi" w:hAnsiTheme="majorHAnsi" w:cstheme="majorHAnsi"/>
+              </w:rPr>
+              <w:t>I am contacting them because they process my profile for the required job position. They can help me in processing and taking my profile forward. I can track my application progress.</w:t>
+            </w:r>
+          </w:p>
+          <w:p>
+            <w:pPr>
+              <w:rPr>
+                <w:rFonts w:asciiTheme="majorHAnsi" w:hAnsiTheme="majorHAnsi" w:cstheme="majorHAnsi"/>
+              </w:rPr>
+            </w:pPr>
+          </w:p>
+          <w:p>
+            <w:pPr>
+              <w:pStyle w:val="ListParagraph"/>
+              <w:numPr>
+                <w:ilvl w:val="0"/>
+                <w:numId w:val="2"/>
+              </w:numPr>
+              <w:rPr>
+                <w:rFonts w:asciiTheme="majorHAnsi" w:hAnsiTheme="majorHAnsi" w:cstheme="majorHAnsi"/>
+              </w:rPr>
+            </w:pPr>
+            <w:proofErr w:type="gramStart"/>
+            <w:r>
+              <w:rPr>
+                <w:rFonts w:asciiTheme="majorHAnsi" w:hAnsiTheme="majorHAnsi" w:cstheme="majorHAnsi"/>
+              </w:rPr>
+              <w:t>Name :</w:t>
+            </w:r>
+            <w:proofErr w:type="gramEnd"/>
+            <w:r>
+              <w:rPr>
+                <w:rFonts w:asciiTheme="majorHAnsi" w:hAnsiTheme="majorHAnsi" w:cstheme="majorHAnsi"/>
+              </w:rPr>
+              <w:t xml:space="preserve"> </w:t>
+            </w:r>
+            <w:proofErr w:type="spellStart"/>
+            <w:r>
+              <w:rPr>
+                <w:rFonts w:asciiTheme="majorHAnsi" w:hAnsiTheme="majorHAnsi" w:cstheme="majorHAnsi"/>
+              </w:rPr>
+              <w:t>Navneeth</w:t>
+            </w:r>
+            <w:proofErr w:type="spellEnd"/>
+          </w:p>
+          <w:p>
+            <w:pPr>
+              <w:pStyle w:val="ListParagraph"/>
+              <w:rPr>
+                <w:rFonts w:asciiTheme="majorHAnsi" w:hAnsiTheme="majorHAnsi" w:cstheme="majorHAnsi"/>
+              </w:rPr>
+            </w:pPr>
+            <w:r>
+              <w:rPr>
+                <w:rFonts w:asciiTheme="majorHAnsi" w:hAnsiTheme="majorHAnsi" w:cstheme="majorHAnsi"/>
+              </w:rPr>
+              <w:t xml:space="preserve">Email : </w:t>
+            </w:r>
+            <w:hyperlink r:id="rId7" w:history="1">
+              <w:r>
+                <w:rPr>
+                  <w:rStyle w:val="Hyperlink"/>
+                </w:rPr>
+                <w:t>navneeth</w:t>
+              </w:r>
+              <w:r>
+                <w:rPr>
+                  <w:rStyle w:val="Hyperlink"/>
+                  <w:rFonts w:asciiTheme="majorHAnsi" w:hAnsiTheme="majorHAnsi" w:cstheme="majorHAnsi"/>
+                </w:rPr>
+                <w:t>@hackerearth.com</w:t>
+              </w:r>
+            </w:hyperlink>
+          </w:p>
+          <w:p>
+            <w:pPr>
+              <w:pStyle w:val="ListParagraph"/>
+              <w:rPr>
+                <w:rFonts w:asciiTheme="majorHAnsi" w:hAnsiTheme="majorHAnsi" w:cstheme="majorHAnsi"/>
+              </w:rPr>
+            </w:pPr>
+            <w:proofErr w:type="gramStart"/>
+            <w:r>
+              <w:rPr>
+                <w:rFonts w:asciiTheme="majorHAnsi" w:hAnsiTheme="majorHAnsi" w:cstheme="majorHAnsi"/>
+              </w:rPr>
+              <w:t>Position :</w:t>
+            </w:r>
+            <w:proofErr w:type="gramEnd"/>
+            <w:r>
+              <w:rPr>
+                <w:rFonts w:asciiTheme="majorHAnsi" w:hAnsiTheme="majorHAnsi" w:cstheme="majorHAnsi"/>
+              </w:rPr>
+              <w:t xml:space="preserve"> Director</w:t>
+            </w:r>
+          </w:p>
+          <w:p>
+            <w:pPr>
+              <w:pStyle w:val="ListParagraph"/>
+              <w:rPr>
+                <w:rFonts w:asciiTheme="majorHAnsi" w:hAnsiTheme="majorHAnsi" w:cstheme="majorHAnsi"/>
+              </w:rPr>
+            </w:pPr>
+          </w:p>
+          <w:p>
+            <w:pPr>
+              <w:pStyle w:val="ListParagraph"/>
+              <w:rPr>
+                <w:rFonts w:asciiTheme="majorHAnsi" w:hAnsiTheme="majorHAnsi" w:cstheme="majorHAnsi"/>
+              </w:rPr>
+            </w:pPr>
+            <w:r>
+              <w:rPr>
+                <w:rFonts w:asciiTheme="majorHAnsi" w:hAnsiTheme="majorHAnsi" w:cstheme="majorHAnsi"/>
+              </w:rPr>
+              <w:t>I am contacting the director so that he can refer my profile to the required job position and convince the HR team to hire me. Can provide a great reason why this candidate the required for their team.</w:t>
+            </w:r>
+          </w:p>
+          <w:p>
+            <w:pPr>
+              <w:pStyle w:val="ListParagraph"/>
+              <w:rPr>
+                <w:rFonts w:asciiTheme="majorHAnsi" w:hAnsiTheme="majorHAnsi" w:cstheme="majorHAnsi"/>
+              </w:rPr>
+            </w:pPr>
+          </w:p>
+          <w:p>
+            <w:pPr>
+              <w:pStyle w:val="ListParagraph"/>
+              <w:numPr>
+                <w:ilvl w:val="0"/>
+                <w:numId w:val="2"/>
+              </w:numPr>
+              <w:rPr>
+                <w:rFonts w:asciiTheme="majorHAnsi" w:hAnsiTheme="majorHAnsi" w:cstheme="majorHAnsi"/>
+              </w:rPr>
+            </w:pPr>
+            <w:proofErr w:type="gramStart"/>
+            <w:r>
+              <w:rPr>
+                <w:rFonts w:asciiTheme="majorHAnsi" w:hAnsiTheme="majorHAnsi" w:cstheme="majorHAnsi"/>
+              </w:rPr>
+              <w:t>Name :</w:t>
+            </w:r>
+            <w:proofErr w:type="gramEnd"/>
+            <w:r>
+              <w:rPr>
+                <w:rFonts w:asciiTheme="majorHAnsi" w:hAnsiTheme="majorHAnsi" w:cstheme="majorHAnsi"/>
+              </w:rPr>
+              <w:t xml:space="preserve"> </w:t>
+            </w:r>
+            <w:proofErr w:type="spellStart"/>
+            <w:r>
+              <w:rPr>
+                <w:rFonts w:asciiTheme="majorHAnsi" w:hAnsiTheme="majorHAnsi" w:cstheme="majorHAnsi"/>
+              </w:rPr>
+              <w:t>Mounica</w:t>
+            </w:r>
+            <w:proofErr w:type="spellEnd"/>
+          </w:p>
+          <w:p>
+            <w:pPr>
+              <w:pStyle w:val="ListParagraph"/>
+              <w:rPr>
+                <w:rFonts w:asciiTheme="majorHAnsi" w:hAnsiTheme="majorHAnsi" w:cstheme="majorHAnsi"/>
+              </w:rPr>
+            </w:pPr>
+            <w:r>
+              <w:rPr>
+                <w:rFonts w:asciiTheme="majorHAnsi" w:hAnsiTheme="majorHAnsi" w:cstheme="majorHAnsi"/>
+              </w:rPr>
+              <w:t xml:space="preserve">Email : </w:t>
+            </w:r>
+            <w:hyperlink r:id="rId8" w:history="1">
+              <w:r>
+                <w:rPr>
+                  <w:rStyle w:val="Hyperlink"/>
+                </w:rPr>
+                <w:t>mounica</w:t>
+              </w:r>
+              <w:r>
+                <w:rPr>
+                  <w:rStyle w:val="Hyperlink"/>
+                  <w:rFonts w:asciiTheme="majorHAnsi" w:hAnsiTheme="majorHAnsi" w:cstheme="majorHAnsi"/>
+                </w:rPr>
+                <w:t>@hackerearth.com</w:t>
+              </w:r>
+            </w:hyperlink>
+          </w:p>
+          <w:p>
+            <w:pPr>
+              <w:pStyle w:val="ListParagraph"/>
+              <w:rPr>
+                <w:rFonts w:asciiTheme="majorHAnsi" w:hAnsiTheme="majorHAnsi" w:cstheme="majorHAnsi"/>
+              </w:rPr>
+            </w:pPr>
+            <w:proofErr w:type="gramStart"/>
+            <w:r>
+              <w:rPr>
+                <w:rFonts w:asciiTheme="majorHAnsi" w:hAnsiTheme="majorHAnsi" w:cstheme="majorHAnsi"/>
+              </w:rPr>
+              <w:t>Position :</w:t>
+            </w:r>
+            <w:proofErr w:type="gramEnd"/>
+            <w:r>
+              <w:rPr>
+                <w:rFonts w:asciiTheme="majorHAnsi" w:hAnsiTheme="majorHAnsi" w:cstheme="majorHAnsi"/>
+              </w:rPr>
+              <w:t xml:space="preserve"> Software Developer</w:t>
+            </w:r>
+          </w:p>
+          <w:p>
+            <w:pPr>
+              <w:pStyle w:val="ListParagraph"/>
+              <w:rPr>
+                <w:rFonts w:asciiTheme="majorHAnsi" w:hAnsiTheme="majorHAnsi" w:cstheme="majorHAnsi"/>
+              </w:rPr>
+            </w:pPr>
+          </w:p>
+          <w:p>
+            <w:pPr>
+              <w:pStyle w:val="ListParagraph"/>
+              <w:rPr>
+                <w:rFonts w:asciiTheme="majorHAnsi" w:hAnsiTheme="majorHAnsi" w:cstheme="majorHAnsi"/>
+              </w:rPr>
+            </w:pPr>
+            <w:r>
+              <w:rPr>
+                <w:rFonts w:asciiTheme="majorHAnsi" w:hAnsiTheme="majorHAnsi" w:cstheme="majorHAnsi"/>
+              </w:rPr>
+              <w:t>She can help me in knowing the company’s work culture and How the work will be. She can also make me prepare for the role that I am applying for. Like giving guidance before hand and making me prepare for the interviews.</w:t>
+            </w:r>
+          </w:p>
+          <w:p>
+            <w:pPr>
+              <w:pStyle w:val="ListParagraph"/>
+              <w:rPr>
+                <w:rFonts w:asciiTheme="majorHAnsi" w:hAnsiTheme="majorHAnsi" w:cstheme="majorHAnsi"/>
+              </w:rPr>
+            </w:pPr>
+          </w:p>
+          <w:p>
+            <w:pPr>
+              <w:pStyle w:val="ListParagraph"/>
+              <w:rPr>
+                <w:rFonts w:asciiTheme="majorHAnsi" w:hAnsiTheme="majorHAnsi" w:cstheme="majorHAnsi"/>
+              </w:rPr>
+            </w:pPr>
+          </w:p>
+          <w:p>
+            <w:pPr>
+              <w:pStyle w:val="ListParagraph"/>
               <w:rPr>
                 <w:rFonts w:asciiTheme="majorHAnsi" w:hAnsiTheme="majorHAnsi" w:cstheme="majorHAnsi"/>
               </w:rPr>
@@ -513,6 +925,7 @@
                 <w:b/>
                 <w:bCs/>
               </w:rPr>
+              <w:lastRenderedPageBreak/>
               <w:t>/</w:t>
             </w:r>
             <w:r>
@@ -549,6 +962,7 @@
                 <w:sz w:val="20"/>
                 <w:szCs w:val="20"/>
               </w:rPr>
+              <w:lastRenderedPageBreak/>
               <w:t>WHEN?</w:t>
             </w:r>
           </w:p>
@@ -604,6 +1018,66 @@
                 <w:rFonts w:asciiTheme="majorHAnsi" w:hAnsiTheme="majorHAnsi" w:cstheme="majorHAnsi"/>
               </w:rPr>
             </w:pPr>
+            <w:r>
+              <w:rPr>
+                <w:rFonts w:asciiTheme="majorHAnsi" w:hAnsiTheme="majorHAnsi" w:cstheme="majorHAnsi"/>
+              </w:rPr>
+              <w:t>First I will contact Developer and prepare myself. Then I will contact Director and ask for referral. Then I will contact HR and track my application progress.</w:t>
+            </w:r>
+          </w:p>
+          <w:p>
+            <w:pPr>
+              <w:pStyle w:val="ListParagraph"/>
+              <w:numPr>
+                <w:ilvl w:val="0"/>
+                <w:numId w:val="3"/>
+              </w:numPr>
+              <w:rPr>
+                <w:rFonts w:asciiTheme="majorHAnsi" w:hAnsiTheme="majorHAnsi" w:cstheme="majorHAnsi"/>
+              </w:rPr>
+            </w:pPr>
+            <w:r>
+              <w:rPr>
+                <w:rFonts w:asciiTheme="majorHAnsi" w:hAnsiTheme="majorHAnsi" w:cstheme="majorHAnsi"/>
+              </w:rPr>
+              <w:t>Contact developer</w:t>
+            </w:r>
+          </w:p>
+          <w:p>
+            <w:pPr>
+              <w:pStyle w:val="ListParagraph"/>
+              <w:numPr>
+                <w:ilvl w:val="0"/>
+                <w:numId w:val="3"/>
+              </w:numPr>
+              <w:rPr>
+                <w:rFonts w:asciiTheme="majorHAnsi" w:hAnsiTheme="majorHAnsi" w:cstheme="majorHAnsi"/>
+              </w:rPr>
+            </w:pPr>
+            <w:r>
+              <w:rPr>
+                <w:rFonts w:asciiTheme="majorHAnsi" w:hAnsiTheme="majorHAnsi" w:cstheme="majorHAnsi"/>
+              </w:rPr>
+              <w:t>Contact Director</w:t>
+            </w:r>
+          </w:p>
+          <w:p>
+            <w:pPr>
+              <w:pStyle w:val="ListParagraph"/>
+              <w:numPr>
+                <w:ilvl w:val="0"/>
+                <w:numId w:val="3"/>
+              </w:numPr>
+              <w:rPr>
+                <w:rFonts w:asciiTheme="majorHAnsi" w:hAnsiTheme="majorHAnsi" w:cstheme="majorHAnsi"/>
+              </w:rPr>
+            </w:pPr>
+            <w:r>
+              <w:rPr>
+                <w:rFonts w:asciiTheme="majorHAnsi" w:hAnsiTheme="majorHAnsi" w:cstheme="majorHAnsi"/>
+              </w:rPr>
+              <w:t>Contact HR</w:t>
+            </w:r>
           </w:p>
         </w:tc>
         <w:tc>
@@ -724,6 +1198,200 @@
                 <w:rFonts w:asciiTheme="majorHAnsi" w:hAnsiTheme="majorHAnsi" w:cstheme="majorHAnsi"/>
               </w:rPr>
             </w:pPr>
+            <w:r>
+              <w:rPr>
+                <w:rFonts w:asciiTheme="majorHAnsi" w:hAnsiTheme="majorHAnsi" w:cstheme="majorHAnsi"/>
+              </w:rPr>
+              <w:t>I would like to use LinkedIn as my media platform.</w:t>
+            </w:r>
+          </w:p>
+          <w:p>
+            <w:pPr>
+              <w:pStyle w:val="ListParagraph"/>
+              <w:numPr>
+                <w:ilvl w:val="0"/>
+                <w:numId w:val="4"/>
+              </w:numPr>
+              <w:rPr>
+                <w:rFonts w:asciiTheme="majorHAnsi" w:hAnsiTheme="majorHAnsi" w:cstheme="majorHAnsi"/>
+              </w:rPr>
+            </w:pPr>
+            <w:r>
+              <w:rPr>
+                <w:rFonts w:asciiTheme="majorHAnsi" w:hAnsiTheme="majorHAnsi" w:cstheme="majorHAnsi"/>
+              </w:rPr>
+              <w:t>For developer.</w:t>
+            </w:r>
+          </w:p>
+          <w:p>
+            <w:pPr>
+              <w:pStyle w:val="ListParagraph"/>
+              <w:rPr>
+                <w:rFonts w:asciiTheme="majorHAnsi" w:hAnsiTheme="majorHAnsi" w:cstheme="majorHAnsi"/>
+              </w:rPr>
+            </w:pPr>
+            <w:r>
+              <w:rPr>
+                <w:rFonts w:asciiTheme="majorHAnsi" w:hAnsiTheme="majorHAnsi" w:cstheme="majorHAnsi"/>
+              </w:rPr>
+              <w:t xml:space="preserve">Hi </w:t>
+            </w:r>
+            <w:proofErr w:type="spellStart"/>
+            <w:r>
+              <w:rPr>
+                <w:rFonts w:asciiTheme="majorHAnsi" w:hAnsiTheme="majorHAnsi" w:cstheme="majorHAnsi"/>
+              </w:rPr>
+              <w:t>Mounica</w:t>
+            </w:r>
+            <w:proofErr w:type="spellEnd"/>
+            <w:r>
+              <w:rPr>
+                <w:rFonts w:asciiTheme="majorHAnsi" w:hAnsiTheme="majorHAnsi" w:cstheme="majorHAnsi"/>
+              </w:rPr>
+              <w:t>. Hope you are doing well. Could you please spare some time and give me some guidance on how to prepare for the software developer role in your company. It would be great if you can provide me guidance in preparing for interviews and letting me know your company’s work culture and how the work and tasks will. This will make me prepare for the job in all aspects.</w:t>
+            </w:r>
+          </w:p>
+          <w:p>
+            <w:pPr>
+              <w:pStyle w:val="ListParagraph"/>
+              <w:rPr>
+                <w:rFonts w:asciiTheme="majorHAnsi" w:hAnsiTheme="majorHAnsi" w:cstheme="majorHAnsi"/>
+              </w:rPr>
+            </w:pPr>
+          </w:p>
+          <w:p>
+            <w:pPr>
+              <w:pStyle w:val="ListParagraph"/>
+              <w:numPr>
+                <w:ilvl w:val="0"/>
+                <w:numId w:val="4"/>
+              </w:numPr>
+              <w:rPr>
+                <w:rFonts w:asciiTheme="majorHAnsi" w:hAnsiTheme="majorHAnsi" w:cstheme="majorHAnsi"/>
+              </w:rPr>
+            </w:pPr>
+            <w:r>
+              <w:rPr>
+                <w:rFonts w:asciiTheme="majorHAnsi" w:hAnsiTheme="majorHAnsi" w:cstheme="majorHAnsi"/>
+              </w:rPr>
+              <w:t>For Director.</w:t>
+            </w:r>
+            <w:r>
+              <w:rPr>
+                <w:rFonts w:asciiTheme="majorHAnsi" w:hAnsiTheme="majorHAnsi" w:cstheme="majorHAnsi"/>
+              </w:rPr>
+              <w:br/>
+              <w:t xml:space="preserve">Hi </w:t>
+            </w:r>
+            <w:proofErr w:type="spellStart"/>
+            <w:r>
+              <w:rPr>
+                <w:rFonts w:asciiTheme="majorHAnsi" w:hAnsiTheme="majorHAnsi" w:cstheme="majorHAnsi"/>
+              </w:rPr>
+              <w:t>Navneeth</w:t>
+            </w:r>
+            <w:proofErr w:type="spellEnd"/>
+            <w:r>
+              <w:rPr>
+                <w:rFonts w:asciiTheme="majorHAnsi" w:hAnsiTheme="majorHAnsi" w:cstheme="majorHAnsi"/>
+              </w:rPr>
+              <w:t>, Hope you had a great day. I am interested and excited about the progress that your organization is making towards the tech. And I would like to be part of it. If you can give me chance in your company I will contribute my skills to solve the problems and I will have a great opportunity to learn new things in your organization. Here I am attaching my resume. Please consider it and Refer me for the Software Developer Position. Let me know if you need anything.</w:t>
+            </w:r>
+            <w:r>
+              <w:rPr>
+                <w:rFonts w:asciiTheme="majorHAnsi" w:hAnsiTheme="majorHAnsi" w:cstheme="majorHAnsi"/>
+              </w:rPr>
+              <w:br/>
+              <w:t>Thanks &amp; Regards</w:t>
+            </w:r>
+          </w:p>
+          <w:p>
+            <w:pPr>
+              <w:rPr>
+                <w:rFonts w:asciiTheme="majorHAnsi" w:hAnsiTheme="majorHAnsi" w:cstheme="majorHAnsi"/>
+              </w:rPr>
+            </w:pPr>
+          </w:p>
+          <w:p>
+            <w:pPr>
+              <w:pStyle w:val="ListParagraph"/>
+              <w:numPr>
+                <w:ilvl w:val="0"/>
+                <w:numId w:val="4"/>
+              </w:numPr>
+              <w:rPr>
+                <w:rFonts w:asciiTheme="majorHAnsi" w:hAnsiTheme="majorHAnsi" w:cstheme="majorHAnsi"/>
+              </w:rPr>
+            </w:pPr>
+            <w:r>
+              <w:rPr>
+                <w:rFonts w:asciiTheme="majorHAnsi" w:hAnsiTheme="majorHAnsi" w:cstheme="majorHAnsi"/>
+              </w:rPr>
+              <w:t>For HR</w:t>
+            </w:r>
+          </w:p>
+          <w:p>
+            <w:pPr>
+              <w:pStyle w:val="ListParagraph"/>
+              <w:rPr>
+                <w:rFonts w:asciiTheme="majorHAnsi" w:hAnsiTheme="majorHAnsi" w:cstheme="majorHAnsi"/>
+              </w:rPr>
+            </w:pPr>
+          </w:p>
+          <w:p>
+            <w:pPr>
+              <w:pStyle w:val="ListParagraph"/>
+              <w:rPr>
+                <w:rFonts w:asciiTheme="majorHAnsi" w:hAnsiTheme="majorHAnsi" w:cstheme="majorHAnsi"/>
+              </w:rPr>
+            </w:pPr>
+            <w:r>
+              <w:rPr>
+                <w:rFonts w:asciiTheme="majorHAnsi" w:hAnsiTheme="majorHAnsi" w:cstheme="majorHAnsi"/>
+              </w:rPr>
+              <w:t xml:space="preserve">Hi </w:t>
+            </w:r>
+            <w:proofErr w:type="spellStart"/>
+            <w:r>
+              <w:rPr>
+                <w:rFonts w:asciiTheme="majorHAnsi" w:hAnsiTheme="majorHAnsi" w:cstheme="majorHAnsi"/>
+              </w:rPr>
+              <w:t>Indrani</w:t>
+            </w:r>
+            <w:proofErr w:type="spellEnd"/>
+            <w:r>
+              <w:rPr>
+                <w:rFonts w:asciiTheme="majorHAnsi" w:hAnsiTheme="majorHAnsi" w:cstheme="majorHAnsi"/>
+              </w:rPr>
+              <w:t xml:space="preserve">. I hope you have received the referral from </w:t>
+            </w:r>
+            <w:proofErr w:type="spellStart"/>
+            <w:r>
+              <w:rPr>
+                <w:rFonts w:asciiTheme="majorHAnsi" w:hAnsiTheme="majorHAnsi" w:cstheme="majorHAnsi"/>
+              </w:rPr>
+              <w:t>Navneeth</w:t>
+            </w:r>
+            <w:proofErr w:type="spellEnd"/>
+            <w:r>
+              <w:rPr>
+                <w:rFonts w:asciiTheme="majorHAnsi" w:hAnsiTheme="majorHAnsi" w:cstheme="majorHAnsi"/>
+              </w:rPr>
+              <w:t xml:space="preserve"> (Director). Please consider my profile and let me know if you need anything to process my application. I would be happy to assist you with anything.</w:t>
+            </w:r>
+            <w:r>
+              <w:rPr>
+                <w:rFonts w:asciiTheme="majorHAnsi" w:hAnsiTheme="majorHAnsi" w:cstheme="majorHAnsi"/>
+              </w:rPr>
+              <w:t xml:space="preserve"> Hoping I will receive my updates on application from you.</w:t>
+            </w:r>
+          </w:p>
+          <w:p>
+            <w:pPr>
+              <w:rPr>
+                <w:rFonts w:asciiTheme="majorHAnsi" w:hAnsiTheme="majorHAnsi" w:cstheme="majorHAnsi"/>
+              </w:rPr>
+            </w:pPr>
           </w:p>
         </w:tc>
         <w:tc>
@@ -800,10 +1468,66 @@
           </w:tcPr>
           <w:p>
             <w:pPr>
-              <w:rPr>
-                <w:rFonts w:asciiTheme="majorHAnsi" w:hAnsiTheme="majorHAnsi" w:cstheme="majorHAnsi"/>
-              </w:rPr>
-            </w:pPr>
+              <w:pStyle w:val="ListParagraph"/>
+              <w:numPr>
+                <w:ilvl w:val="0"/>
+                <w:numId w:val="5"/>
+              </w:numPr>
+              <w:rPr>
+                <w:rFonts w:asciiTheme="majorHAnsi" w:hAnsiTheme="majorHAnsi" w:cstheme="majorHAnsi"/>
+              </w:rPr>
+            </w:pPr>
+            <w:r>
+              <w:rPr>
+                <w:rFonts w:asciiTheme="majorHAnsi" w:hAnsiTheme="majorHAnsi" w:cstheme="majorHAnsi"/>
+              </w:rPr>
+              <w:t>Update my status to seeking opportunities in software Developer. I will update this right away. Cause when I message the employees they will get to know that I am looking for opportunities.</w:t>
+            </w:r>
+          </w:p>
+          <w:p>
+            <w:pPr>
+              <w:pStyle w:val="ListParagraph"/>
+              <w:numPr>
+                <w:ilvl w:val="0"/>
+                <w:numId w:val="5"/>
+              </w:numPr>
+              <w:rPr>
+                <w:rFonts w:asciiTheme="majorHAnsi" w:hAnsiTheme="majorHAnsi" w:cstheme="majorHAnsi"/>
+              </w:rPr>
+            </w:pPr>
+            <w:r>
+              <w:rPr>
+                <w:rFonts w:asciiTheme="majorHAnsi" w:hAnsiTheme="majorHAnsi" w:cstheme="majorHAnsi"/>
+              </w:rPr>
+              <w:t xml:space="preserve">I will publish a blog on my work as a software Developer. I will complete it by this week. Cause it </w:t>
+            </w:r>
+            <w:r>
+              <w:rPr>
+                <w:rFonts w:asciiTheme="majorHAnsi" w:hAnsiTheme="majorHAnsi" w:cstheme="majorHAnsi"/>
+              </w:rPr>
+              <w:lastRenderedPageBreak/>
+              <w:t>will show them my interests and my willingness to share and learn new things</w:t>
+            </w:r>
+          </w:p>
+          <w:p>
+            <w:pPr>
+              <w:pStyle w:val="ListParagraph"/>
+              <w:numPr>
+                <w:ilvl w:val="0"/>
+                <w:numId w:val="5"/>
+              </w:numPr>
+              <w:rPr>
+                <w:rFonts w:asciiTheme="majorHAnsi" w:hAnsiTheme="majorHAnsi" w:cstheme="majorHAnsi"/>
+              </w:rPr>
+            </w:pPr>
+            <w:r>
+              <w:rPr>
+                <w:rFonts w:asciiTheme="majorHAnsi" w:hAnsiTheme="majorHAnsi" w:cstheme="majorHAnsi"/>
+              </w:rPr>
+              <w:t>I will try to make connections over 1000. I will achieve this by the end of this month. Because building a network will take so much time. And it is also important to build a strong and quality network.</w:t>
+            </w:r>
+            <w:bookmarkStart w:id="0" w:name="_GoBack"/>
+            <w:bookmarkEnd w:id="0"/>
           </w:p>
         </w:tc>
         <w:tc>
@@ -825,6 +1549,7 @@
                 <w:b/>
                 <w:bCs/>
               </w:rPr>
+              <w:lastRenderedPageBreak/>
               <w:t>/2</w:t>
             </w:r>
           </w:p>
@@ -853,6 +1578,7 @@
                 <w:sz w:val="20"/>
                 <w:szCs w:val="20"/>
               </w:rPr>
+              <w:lastRenderedPageBreak/>
               <w:t>TOTAL</w:t>
             </w:r>
           </w:p>
@@ -1007,8 +1733,275 @@
 </file>
 
 <file path=word/numbering.xml><?xml version="1.0" encoding="utf-8"?>
-<w:numbering xmlns:wpc="http://schemas.microsoft.com/office/word/2010/wordprocessingCanvas" xmlns:cx="http://schemas.microsoft.com/office/drawing/2014/chartex" xmlns:cx1="http://schemas.microsoft.com/office/drawing/2015/9/8/chartex" xmlns:cx2="http://schemas.microsoft.com/office/drawing/2015/10/21/chartex" xmlns:cx3="http://schemas.microsoft.com/office/drawing/2016/5/9/chartex" xmlns:cx4="http://schemas.microsoft.com/office/drawing/2016/5/10/chartex" xmlns:cx5="http://schemas.microsoft.com/office/drawing/2016/5/11/chartex" xmlns:cx6="http://schemas.microsoft.com/office/drawing/2016/5/12/chartex" xmlns:cx7="http://schemas.microsoft.com/office/drawing/2016/5/13/chartex" xmlns:cx8="http://schemas.microsoft.com/office/drawing/2016/5/14/chartex" xmlns:mc="http://schemas.openxmlformats.org/markup-compatibility/2006" xmlns:aink="http://schemas.microsoft.com/office/drawing/2016/ink" xmlns:am3d="http://schemas.microsoft.com/office/drawing/2017/model3d" xmlns:o="urn:schemas-microsoft-com:office:office" xmlns:r="http://schemas.openxmlformats.org/officeDocument/2006/relationships" xmlns:m="http://schemas.openxmlformats.org/officeDocument/2006/math" xmlns:v="urn:schemas-microsoft-com:vml" xmlns:wp14="http://schemas.microsoft.com/office/word/2010/wordprocessingDrawing" xmlns:wp="http://schemas.openxmlformats.org/drawingml/2006/wordprocessingDrawing" xmlns:w10="urn:schemas-microsoft-com:office:word" xmlns:w="http://schemas.openxmlformats.org/wordprocessingml/2006/main" xmlns:w14="http://schemas.microsoft.com/office/word/2010/wordml" xmlns:w15="http://schemas.microsoft.com/office/word/2012/wordml" xmlns:w16cex="http://schemas.microsoft.com/office/word/2018/wordml/cex" xmlns:w16cid="http://schemas.microsoft.com/office/word/2016/wordml/cid" xmlns:w16="http://schemas.microsoft.com/office/word/2018/wordml" xmlns:w16sdtdh="http://schemas.microsoft.com/office/word/2020/wordml/sdtdatahash" xmlns:w16se="http://schemas.microsoft.com/office/word/2015/wordml/symex" xmlns:wpg="http://schemas.microsoft.com/office/word/2010/wordprocessingGroup" xmlns:wpi="http://schemas.microsoft.com/office/word/2010/wordprocessingInk" xmlns:wne="http://schemas.microsoft.com/office/word/2006/wordml" xmlns:wps="http://schemas.microsoft.com/office/word/2010/wordprocessingShape" mc:Ignorable="w14 w15 w16se w16cid w16 w16cex w16sdtdh wp14">
+<w:numbering xmlns:wpc="http://schemas.microsoft.com/office/word/2010/wordprocessingCanvas" xmlns:cx="http://schemas.microsoft.com/office/drawing/2014/chartex" xmlns:mc="http://schemas.openxmlformats.org/markup-compatibility/2006" xmlns:o="urn:schemas-microsoft-com:office:office" xmlns:r="http://schemas.openxmlformats.org/officeDocument/2006/relationships" xmlns:m="http://schemas.openxmlformats.org/officeDocument/2006/math" xmlns:v="urn:schemas-microsoft-com:vml" xmlns:wp14="http://schemas.microsoft.com/office/word/2010/wordprocessingDrawing" xmlns:wp="http://schemas.openxmlformats.org/drawingml/2006/wordprocessingDrawing" xmlns:w10="urn:schemas-microsoft-com:office:word" xmlns:w="http://schemas.openxmlformats.org/wordprocessingml/2006/main" xmlns:w14="http://schemas.microsoft.com/office/word/2010/wordml" xmlns:w15="http://schemas.microsoft.com/office/word/2012/wordml" xmlns:w16se="http://schemas.microsoft.com/office/word/2015/wordml/symex" xmlns:wpg="http://schemas.microsoft.com/office/word/2010/wordprocessingGroup" xmlns:wpi="http://schemas.microsoft.com/office/word/2010/wordprocessingInk" xmlns:wne="http://schemas.microsoft.com/office/word/2006/wordml" xmlns:wps="http://schemas.microsoft.com/office/word/2010/wordprocessingShape" mc:Ignorable="w14 w15 w16se wp14">
   <w:abstractNum w:abstractNumId="0" w15:restartNumberingAfterBreak="0">
+    <w:nsid w:val="0A9C363A"/>
+    <w:multiLevelType w:val="hybridMultilevel"/>
+    <w:tmpl w:val="5D529E58"/>
+    <w:lvl w:ilvl="0" w:tplc="0409000F">
+      <w:start w:val="1"/>
+      <w:numFmt w:val="decimal"/>
+      <w:lvlText w:val="%1."/>
+      <w:lvlJc w:val="left"/>
+      <w:pPr>
+        <w:ind w:left="720" w:hanging="360"/>
+      </w:pPr>
+      <w:rPr>
+        <w:rFonts w:hint="default"/>
+      </w:rPr>
+    </w:lvl>
+    <w:lvl w:ilvl="1" w:tplc="04090019" w:tentative="1">
+      <w:start w:val="1"/>
+      <w:numFmt w:val="lowerLetter"/>
+      <w:lvlText w:val="%2."/>
+      <w:lvlJc w:val="left"/>
+      <w:pPr>
+        <w:ind w:left="1440" w:hanging="360"/>
+      </w:pPr>
+    </w:lvl>
+    <w:lvl w:ilvl="2" w:tplc="0409001B" w:tentative="1">
+      <w:start w:val="1"/>
+      <w:numFmt w:val="lowerRoman"/>
+      <w:lvlText w:val="%3."/>
+      <w:lvlJc w:val="right"/>
+      <w:pPr>
+        <w:ind w:left="2160" w:hanging="180"/>
+      </w:pPr>
+    </w:lvl>
+    <w:lvl w:ilvl="3" w:tplc="0409000F" w:tentative="1">
+      <w:start w:val="1"/>
+      <w:numFmt w:val="decimal"/>
+      <w:lvlText w:val="%4."/>
+      <w:lvlJc w:val="left"/>
+      <w:pPr>
+        <w:ind w:left="2880" w:hanging="360"/>
+      </w:pPr>
+    </w:lvl>
+    <w:lvl w:ilvl="4" w:tplc="04090019" w:tentative="1">
+      <w:start w:val="1"/>
+      <w:numFmt w:val="lowerLetter"/>
+      <w:lvlText w:val="%5."/>
+      <w:lvlJc w:val="left"/>
+      <w:pPr>
+        <w:ind w:left="3600" w:hanging="360"/>
+      </w:pPr>
+    </w:lvl>
+    <w:lvl w:ilvl="5" w:tplc="0409001B" w:tentative="1">
+      <w:start w:val="1"/>
+      <w:numFmt w:val="lowerRoman"/>
+      <w:lvlText w:val="%6."/>
+      <w:lvlJc w:val="right"/>
+      <w:pPr>
+        <w:ind w:left="4320" w:hanging="180"/>
+      </w:pPr>
+    </w:lvl>
+    <w:lvl w:ilvl="6" w:tplc="0409000F" w:tentative="1">
+      <w:start w:val="1"/>
+      <w:numFmt w:val="decimal"/>
+      <w:lvlText w:val="%7."/>
+      <w:lvlJc w:val="left"/>
+      <w:pPr>
+        <w:ind w:left="5040" w:hanging="360"/>
+      </w:pPr>
+    </w:lvl>
+    <w:lvl w:ilvl="7" w:tplc="04090019" w:tentative="1">
+      <w:start w:val="1"/>
+      <w:numFmt w:val="lowerLetter"/>
+      <w:lvlText w:val="%8."/>
+      <w:lvlJc w:val="left"/>
+      <w:pPr>
+        <w:ind w:left="5760" w:hanging="360"/>
+      </w:pPr>
+    </w:lvl>
+    <w:lvl w:ilvl="8" w:tplc="0409001B" w:tentative="1">
+      <w:start w:val="1"/>
+      <w:numFmt w:val="lowerRoman"/>
+      <w:lvlText w:val="%9."/>
+      <w:lvlJc w:val="right"/>
+      <w:pPr>
+        <w:ind w:left="6480" w:hanging="180"/>
+      </w:pPr>
+    </w:lvl>
+  </w:abstractNum>
+  <w:abstractNum w:abstractNumId="1" w15:restartNumberingAfterBreak="0">
+    <w:nsid w:val="15F32CF6"/>
+    <w:multiLevelType w:val="hybridMultilevel"/>
+    <w:tmpl w:val="5A8AC712"/>
+    <w:lvl w:ilvl="0" w:tplc="0409000F">
+      <w:start w:val="1"/>
+      <w:numFmt w:val="decimal"/>
+      <w:lvlText w:val="%1."/>
+      <w:lvlJc w:val="left"/>
+      <w:pPr>
+        <w:ind w:left="720" w:hanging="360"/>
+      </w:pPr>
+      <w:rPr>
+        <w:rFonts w:hint="default"/>
+      </w:rPr>
+    </w:lvl>
+    <w:lvl w:ilvl="1" w:tplc="04090019" w:tentative="1">
+      <w:start w:val="1"/>
+      <w:numFmt w:val="lowerLetter"/>
+      <w:lvlText w:val="%2."/>
+      <w:lvlJc w:val="left"/>
+      <w:pPr>
+        <w:ind w:left="1440" w:hanging="360"/>
+      </w:pPr>
+    </w:lvl>
+    <w:lvl w:ilvl="2" w:tplc="0409001B" w:tentative="1">
+      <w:start w:val="1"/>
+      <w:numFmt w:val="lowerRoman"/>
+      <w:lvlText w:val="%3."/>
+      <w:lvlJc w:val="right"/>
+      <w:pPr>
+        <w:ind w:left="2160" w:hanging="180"/>
+      </w:pPr>
+    </w:lvl>
+    <w:lvl w:ilvl="3" w:tplc="0409000F" w:tentative="1">
+      <w:start w:val="1"/>
+      <w:numFmt w:val="decimal"/>
+      <w:lvlText w:val="%4."/>
+      <w:lvlJc w:val="left"/>
+      <w:pPr>
+        <w:ind w:left="2880" w:hanging="360"/>
+      </w:pPr>
+    </w:lvl>
+    <w:lvl w:ilvl="4" w:tplc="04090019" w:tentative="1">
+      <w:start w:val="1"/>
+      <w:numFmt w:val="lowerLetter"/>
+      <w:lvlText w:val="%5."/>
+      <w:lvlJc w:val="left"/>
+      <w:pPr>
+        <w:ind w:left="3600" w:hanging="360"/>
+      </w:pPr>
+    </w:lvl>
+    <w:lvl w:ilvl="5" w:tplc="0409001B" w:tentative="1">
+      <w:start w:val="1"/>
+      <w:numFmt w:val="lowerRoman"/>
+      <w:lvlText w:val="%6."/>
+      <w:lvlJc w:val="right"/>
+      <w:pPr>
+        <w:ind w:left="4320" w:hanging="180"/>
+      </w:pPr>
+    </w:lvl>
+    <w:lvl w:ilvl="6" w:tplc="0409000F" w:tentative="1">
+      <w:start w:val="1"/>
+      <w:numFmt w:val="decimal"/>
+      <w:lvlText w:val="%7."/>
+      <w:lvlJc w:val="left"/>
+      <w:pPr>
+        <w:ind w:left="5040" w:hanging="360"/>
+      </w:pPr>
+    </w:lvl>
+    <w:lvl w:ilvl="7" w:tplc="04090019" w:tentative="1">
+      <w:start w:val="1"/>
+      <w:numFmt w:val="lowerLetter"/>
+      <w:lvlText w:val="%8."/>
+      <w:lvlJc w:val="left"/>
+      <w:pPr>
+        <w:ind w:left="5760" w:hanging="360"/>
+      </w:pPr>
+    </w:lvl>
+    <w:lvl w:ilvl="8" w:tplc="0409001B" w:tentative="1">
+      <w:start w:val="1"/>
+      <w:numFmt w:val="lowerRoman"/>
+      <w:lvlText w:val="%9."/>
+      <w:lvlJc w:val="right"/>
+      <w:pPr>
+        <w:ind w:left="6480" w:hanging="180"/>
+      </w:pPr>
+    </w:lvl>
+  </w:abstractNum>
+  <w:abstractNum w:abstractNumId="2" w15:restartNumberingAfterBreak="0">
+    <w:nsid w:val="21BD03C9"/>
+    <w:multiLevelType w:val="hybridMultilevel"/>
+    <w:tmpl w:val="8C366AD6"/>
+    <w:lvl w:ilvl="0" w:tplc="0409000F">
+      <w:start w:val="1"/>
+      <w:numFmt w:val="decimal"/>
+      <w:lvlText w:val="%1."/>
+      <w:lvlJc w:val="left"/>
+      <w:pPr>
+        <w:ind w:left="720" w:hanging="360"/>
+      </w:pPr>
+      <w:rPr>
+        <w:rFonts w:hint="default"/>
+      </w:rPr>
+    </w:lvl>
+    <w:lvl w:ilvl="1" w:tplc="04090019" w:tentative="1">
+      <w:start w:val="1"/>
+      <w:numFmt w:val="lowerLetter"/>
+      <w:lvlText w:val="%2."/>
+      <w:lvlJc w:val="left"/>
+      <w:pPr>
+        <w:ind w:left="1440" w:hanging="360"/>
+      </w:pPr>
+    </w:lvl>
+    <w:lvl w:ilvl="2" w:tplc="0409001B" w:tentative="1">
+      <w:start w:val="1"/>
+      <w:numFmt w:val="lowerRoman"/>
+      <w:lvlText w:val="%3."/>
+      <w:lvlJc w:val="right"/>
+      <w:pPr>
+        <w:ind w:left="2160" w:hanging="180"/>
+      </w:pPr>
+    </w:lvl>
+    <w:lvl w:ilvl="3" w:tplc="0409000F" w:tentative="1">
+      <w:start w:val="1"/>
+      <w:numFmt w:val="decimal"/>
+      <w:lvlText w:val="%4."/>
+      <w:lvlJc w:val="left"/>
+      <w:pPr>
+        <w:ind w:left="2880" w:hanging="360"/>
+      </w:pPr>
+    </w:lvl>
+    <w:lvl w:ilvl="4" w:tplc="04090019" w:tentative="1">
+      <w:start w:val="1"/>
+      <w:numFmt w:val="lowerLetter"/>
+      <w:lvlText w:val="%5."/>
+      <w:lvlJc w:val="left"/>
+      <w:pPr>
+        <w:ind w:left="3600" w:hanging="360"/>
+      </w:pPr>
+    </w:lvl>
+    <w:lvl w:ilvl="5" w:tplc="0409001B" w:tentative="1">
+      <w:start w:val="1"/>
+      <w:numFmt w:val="lowerRoman"/>
+      <w:lvlText w:val="%6."/>
+      <w:lvlJc w:val="right"/>
+      <w:pPr>
+        <w:ind w:left="4320" w:hanging="180"/>
+      </w:pPr>
+    </w:lvl>
+    <w:lvl w:ilvl="6" w:tplc="0409000F" w:tentative="1">
+      <w:start w:val="1"/>
+      <w:numFmt w:val="decimal"/>
+      <w:lvlText w:val="%7."/>
+      <w:lvlJc w:val="left"/>
+      <w:pPr>
+        <w:ind w:left="5040" w:hanging="360"/>
+      </w:pPr>
+    </w:lvl>
+    <w:lvl w:ilvl="7" w:tplc="04090019" w:tentative="1">
+      <w:start w:val="1"/>
+      <w:numFmt w:val="lowerLetter"/>
+      <w:lvlText w:val="%8."/>
+      <w:lvlJc w:val="left"/>
+      <w:pPr>
+        <w:ind w:left="5760" w:hanging="360"/>
+      </w:pPr>
+    </w:lvl>
+    <w:lvl w:ilvl="8" w:tplc="0409001B" w:tentative="1">
+      <w:start w:val="1"/>
+      <w:numFmt w:val="lowerRoman"/>
+      <w:lvlText w:val="%9."/>
+      <w:lvlJc w:val="right"/>
+      <w:pPr>
+        <w:ind w:left="6480" w:hanging="180"/>
+      </w:pPr>
+    </w:lvl>
+  </w:abstractNum>
+  <w:abstractNum w:abstractNumId="3" w15:restartNumberingAfterBreak="0">
     <w:nsid w:val="50132099"/>
     <w:multiLevelType w:val="multilevel"/>
     <w:tmpl w:val="92BA6F94"/>
@@ -1121,14 +2114,115 @@
       </w:pPr>
     </w:lvl>
   </w:abstractNum>
+  <w:abstractNum w:abstractNumId="4" w15:restartNumberingAfterBreak="0">
+    <w:nsid w:val="5EE40CA1"/>
+    <w:multiLevelType w:val="hybridMultilevel"/>
+    <w:tmpl w:val="3FD2E07A"/>
+    <w:lvl w:ilvl="0" w:tplc="0409000F">
+      <w:start w:val="1"/>
+      <w:numFmt w:val="decimal"/>
+      <w:lvlText w:val="%1."/>
+      <w:lvlJc w:val="left"/>
+      <w:pPr>
+        <w:ind w:left="720" w:hanging="360"/>
+      </w:pPr>
+      <w:rPr>
+        <w:rFonts w:hint="default"/>
+      </w:rPr>
+    </w:lvl>
+    <w:lvl w:ilvl="1" w:tplc="04090019" w:tentative="1">
+      <w:start w:val="1"/>
+      <w:numFmt w:val="lowerLetter"/>
+      <w:lvlText w:val="%2."/>
+      <w:lvlJc w:val="left"/>
+      <w:pPr>
+        <w:ind w:left="1440" w:hanging="360"/>
+      </w:pPr>
+    </w:lvl>
+    <w:lvl w:ilvl="2" w:tplc="0409001B" w:tentative="1">
+      <w:start w:val="1"/>
+      <w:numFmt w:val="lowerRoman"/>
+      <w:lvlText w:val="%3."/>
+      <w:lvlJc w:val="right"/>
+      <w:pPr>
+        <w:ind w:left="2160" w:hanging="180"/>
+      </w:pPr>
+    </w:lvl>
+    <w:lvl w:ilvl="3" w:tplc="0409000F" w:tentative="1">
+      <w:start w:val="1"/>
+      <w:numFmt w:val="decimal"/>
+      <w:lvlText w:val="%4."/>
+      <w:lvlJc w:val="left"/>
+      <w:pPr>
+        <w:ind w:left="2880" w:hanging="360"/>
+      </w:pPr>
+    </w:lvl>
+    <w:lvl w:ilvl="4" w:tplc="04090019" w:tentative="1">
+      <w:start w:val="1"/>
+      <w:numFmt w:val="lowerLetter"/>
+      <w:lvlText w:val="%5."/>
+      <w:lvlJc w:val="left"/>
+      <w:pPr>
+        <w:ind w:left="3600" w:hanging="360"/>
+      </w:pPr>
+    </w:lvl>
+    <w:lvl w:ilvl="5" w:tplc="0409001B" w:tentative="1">
+      <w:start w:val="1"/>
+      <w:numFmt w:val="lowerRoman"/>
+      <w:lvlText w:val="%6."/>
+      <w:lvlJc w:val="right"/>
+      <w:pPr>
+        <w:ind w:left="4320" w:hanging="180"/>
+      </w:pPr>
+    </w:lvl>
+    <w:lvl w:ilvl="6" w:tplc="0409000F" w:tentative="1">
+      <w:start w:val="1"/>
+      <w:numFmt w:val="decimal"/>
+      <w:lvlText w:val="%7."/>
+      <w:lvlJc w:val="left"/>
+      <w:pPr>
+        <w:ind w:left="5040" w:hanging="360"/>
+      </w:pPr>
+    </w:lvl>
+    <w:lvl w:ilvl="7" w:tplc="04090019" w:tentative="1">
+      <w:start w:val="1"/>
+      <w:numFmt w:val="lowerLetter"/>
+      <w:lvlText w:val="%8."/>
+      <w:lvlJc w:val="left"/>
+      <w:pPr>
+        <w:ind w:left="5760" w:hanging="360"/>
+      </w:pPr>
+    </w:lvl>
+    <w:lvl w:ilvl="8" w:tplc="0409001B" w:tentative="1">
+      <w:start w:val="1"/>
+      <w:numFmt w:val="lowerRoman"/>
+      <w:lvlText w:val="%9."/>
+      <w:lvlJc w:val="right"/>
+      <w:pPr>
+        <w:ind w:left="6480" w:hanging="180"/>
+      </w:pPr>
+    </w:lvl>
+  </w:abstractNum>
   <w:num w:numId="1">
+    <w:abstractNumId w:val="3"/>
+  </w:num>
+  <w:num w:numId="2">
+    <w:abstractNumId w:val="4"/>
+  </w:num>
+  <w:num w:numId="3">
+    <w:abstractNumId w:val="1"/>
+  </w:num>
+  <w:num w:numId="4">
     <w:abstractNumId w:val="0"/>
+  </w:num>
+  <w:num w:numId="5">
+    <w:abstractNumId w:val="2"/>
   </w:num>
 </w:numbering>
 </file>
 
 <file path=word/styles.xml><?xml version="1.0" encoding="utf-8"?>
-<w:styles xmlns:mc="http://schemas.openxmlformats.org/markup-compatibility/2006" xmlns:r="http://schemas.openxmlformats.org/officeDocument/2006/relationships" xmlns:w="http://schemas.openxmlformats.org/wordprocessingml/2006/main" xmlns:w14="http://schemas.microsoft.com/office/word/2010/wordml" xmlns:w15="http://schemas.microsoft.com/office/word/2012/wordml" xmlns:w16cex="http://schemas.microsoft.com/office/word/2018/wordml/cex" xmlns:w16cid="http://schemas.microsoft.com/office/word/2016/wordml/cid" xmlns:w16="http://schemas.microsoft.com/office/word/2018/wordml" xmlns:w16sdtdh="http://schemas.microsoft.com/office/word/2020/wordml/sdtdatahash" xmlns:w16se="http://schemas.microsoft.com/office/word/2015/wordml/symex" mc:Ignorable="w14 w15 w16se w16cid w16 w16cex w16sdtdh">
+<w:styles xmlns:mc="http://schemas.openxmlformats.org/markup-compatibility/2006" xmlns:r="http://schemas.openxmlformats.org/officeDocument/2006/relationships" xmlns:w="http://schemas.openxmlformats.org/wordprocessingml/2006/main" xmlns:w14="http://schemas.microsoft.com/office/word/2010/wordml" xmlns:w15="http://schemas.microsoft.com/office/word/2012/wordml" xmlns:w16se="http://schemas.microsoft.com/office/word/2015/wordml/symex" mc:Ignorable="w14 w15 w16se">
   <w:docDefaults>
     <w:rPrDefault>
       <w:rPr>
@@ -1140,7 +2234,7 @@
     </w:rPrDefault>
     <w:pPrDefault/>
   </w:docDefaults>
-  <w:latentStyles w:defLockedState="0" w:defUIPriority="99" w:defSemiHidden="0" w:defUnhideWhenUsed="0" w:defQFormat="0" w:count="376">
+  <w:latentStyles w:defLockedState="0" w:defUIPriority="99" w:defSemiHidden="0" w:defUnhideWhenUsed="0" w:defQFormat="0" w:count="371">
     <w:lsdException w:name="Normal" w:uiPriority="0" w:qFormat="1"/>
     <w:lsdException w:name="heading 1" w:uiPriority="9" w:qFormat="1"/>
     <w:lsdException w:name="heading 2" w:semiHidden="1" w:uiPriority="9" w:unhideWhenUsed="1" w:qFormat="1"/>
@@ -1512,11 +2606,6 @@
     <w:lsdException w:name="List Table 5 Dark Accent 6" w:uiPriority="50"/>
     <w:lsdException w:name="List Table 6 Colorful Accent 6" w:uiPriority="51"/>
     <w:lsdException w:name="List Table 7 Colorful Accent 6" w:uiPriority="52"/>
-    <w:lsdException w:name="Mention" w:semiHidden="1" w:unhideWhenUsed="1"/>
-    <w:lsdException w:name="Smart Hyperlink" w:semiHidden="1" w:unhideWhenUsed="1"/>
-    <w:lsdException w:name="Hashtag" w:semiHidden="1" w:unhideWhenUsed="1"/>
-    <w:lsdException w:name="Unresolved Mention" w:semiHidden="1" w:unhideWhenUsed="1"/>
-    <w:lsdException w:name="Smart Link" w:semiHidden="1" w:unhideWhenUsed="1"/>
   </w:latentStyles>
   <w:style w:type="paragraph" w:default="1" w:styleId="Normal">
     <w:name w:val="Normal"/>
@@ -1569,13 +2658,23 @@
     <w:name w:val="Hyperlink"/>
     <w:basedOn w:val="DefaultParagraphFont"/>
     <w:uiPriority w:val="99"/>
-    <w:semiHidden/>
     <w:unhideWhenUsed/>
     <w:rsid w:val="00C60617"/>
     <w:rPr>
       <w:color w:val="0000FF"/>
       <w:u w:val="single"/>
     </w:rPr>
+  </w:style>
+  <w:style w:type="paragraph" w:styleId="ListParagraph">
+    <w:name w:val="List Paragraph"/>
+    <w:basedOn w:val="Normal"/>
+    <w:uiPriority w:val="34"/>
+    <w:qFormat/>
+    <w:rsid w:val="00FA3E1B"/>
+    <w:pPr>
+      <w:ind w:left="720"/>
+      <w:contextualSpacing/>
+    </w:pPr>
   </w:style>
 </w:styles>
 </file>
@@ -1880,7 +2979,7 @@
 </file>
 
 <file path=customXml/itemProps1.xml><?xml version="1.0" encoding="utf-8"?>
-<ds:datastoreItem xmlns:ds="http://schemas.openxmlformats.org/officeDocument/2006/customXml" ds:itemID="{DEE46D30-A714-1D4F-A251-E49C96F787E1}">
+<ds:datastoreItem xmlns:ds="http://schemas.openxmlformats.org/officeDocument/2006/customXml" ds:itemID="{E82E4348-9F27-43E6-8671-00C53A7F2D0F}">
   <ds:schemaRefs>
     <ds:schemaRef ds:uri="http://schemas.openxmlformats.org/officeDocument/2006/bibliography"/>
   </ds:schemaRefs>

</xml_diff>